<commit_message>
new: Fixing something & update new script
</commit_message>
<xml_diff>
--- a/template/suratpengajuanpkl.docx
+++ b/template/suratpengajuanpkl.docx
@@ -69,13 +69,8 @@
                               <w:jc w:val="center"/>
                             </w:pPr>
                             <w:r>
-                              <w:t xml:space="preserve">Logo </w:t>
+                              <w:t>Logo Sekolah</w:t>
                             </w:r>
-                            <w:proofErr w:type="spellStart"/>
-                            <w:r>
-                              <w:t>Sekolah</w:t>
-                            </w:r>
-                            <w:proofErr w:type="spellEnd"/>
                           </w:p>
                         </w:txbxContent>
                       </wps:txbx>
@@ -188,15 +183,7 @@
                               <w:jc w:val="center"/>
                             </w:pPr>
                             <w:r>
-                              <w:t xml:space="preserve">BUKAN SURAT </w:t>
-                            </w:r>
-                            <w:proofErr w:type="gramStart"/>
-                            <w:r>
-                              <w:t>RESMI!,</w:t>
-                            </w:r>
-                            <w:proofErr w:type="gramEnd"/>
-                            <w:r>
-                              <w:t xml:space="preserve"> INI HANYA </w:t>
+                              <w:t xml:space="preserve">BUKAN SURAT RESMI!, INI HANYA </w:t>
                             </w:r>
                             <w:r>
                               <w:t>CONTOH SURAT TEMPLATE SAJA</w:t>
@@ -335,25 +322,7 @@
           <w:sz w:val="20"/>
           <w:szCs w:val="20"/>
         </w:rPr>
-        <w:t xml:space="preserve">JL. Area </w:t>
-      </w:r>
-      <w:proofErr w:type="spellStart"/>
-      <w:r>
-        <w:rPr>
-          <w:rFonts w:ascii="Times New Roman" w:hAnsi="Times New Roman" w:cs="Times New Roman"/>
-          <w:sz w:val="20"/>
-          <w:szCs w:val="20"/>
-        </w:rPr>
-        <w:t>Sendiri</w:t>
-      </w:r>
-      <w:proofErr w:type="spellEnd"/>
-      <w:r>
-        <w:rPr>
-          <w:rFonts w:ascii="Times New Roman" w:hAnsi="Times New Roman" w:cs="Times New Roman"/>
-          <w:sz w:val="20"/>
-          <w:szCs w:val="20"/>
-        </w:rPr>
-        <w:t>, No. 2 Telp. (0234) 567890</w:t>
+        <w:t>JL. Area Sendiri, No. 2 Telp. (0234) 567890</w:t>
       </w:r>
     </w:p>
     <w:p>
@@ -545,43 +514,7 @@
           <w:sz w:val="20"/>
           <w:szCs w:val="20"/>
         </w:rPr>
-        <w:t xml:space="preserve">Area </w:t>
-      </w:r>
-      <w:proofErr w:type="spellStart"/>
-      <w:r>
-        <w:rPr>
-          <w:rFonts w:ascii="Times New Roman" w:hAnsi="Times New Roman" w:cs="Times New Roman"/>
-          <w:sz w:val="20"/>
-          <w:szCs w:val="20"/>
-        </w:rPr>
-        <w:t>Sendiri</w:t>
-      </w:r>
-      <w:proofErr w:type="spellEnd"/>
-      <w:r>
-        <w:rPr>
-          <w:rFonts w:ascii="Times New Roman" w:hAnsi="Times New Roman" w:cs="Times New Roman"/>
-          <w:sz w:val="20"/>
-          <w:szCs w:val="20"/>
-        </w:rPr>
-        <w:t>, {</w:t>
-      </w:r>
-      <w:proofErr w:type="spellStart"/>
-      <w:r>
-        <w:rPr>
-          <w:rFonts w:ascii="Times New Roman" w:hAnsi="Times New Roman" w:cs="Times New Roman"/>
-          <w:sz w:val="20"/>
-          <w:szCs w:val="20"/>
-        </w:rPr>
-        <w:t>short_date</w:t>
-      </w:r>
-      <w:proofErr w:type="spellEnd"/>
-      <w:r>
-        <w:rPr>
-          <w:rFonts w:ascii="Times New Roman" w:hAnsi="Times New Roman" w:cs="Times New Roman"/>
-          <w:sz w:val="20"/>
-          <w:szCs w:val="20"/>
-        </w:rPr>
-        <w:t>}</w:t>
+        <w:t>Area Sendiri, {short_date}</w:t>
       </w:r>
     </w:p>
     <w:p>
@@ -661,7 +594,6 @@
                                 <w:szCs w:val="20"/>
                               </w:rPr>
                             </w:pPr>
-                            <w:proofErr w:type="spellStart"/>
                             <w:r>
                               <w:rPr>
                                 <w:rFonts w:ascii="Times New Roman" w:hAnsi="Times New Roman" w:cs="Times New Roman"/>
@@ -669,17 +601,7 @@
                                 <w:sz w:val="20"/>
                                 <w:szCs w:val="20"/>
                               </w:rPr>
-                              <w:t>Yth</w:t>
-                            </w:r>
-                            <w:proofErr w:type="spellEnd"/>
-                            <w:r>
-                              <w:rPr>
-                                <w:rFonts w:ascii="Times New Roman" w:hAnsi="Times New Roman" w:cs="Times New Roman"/>
-                                <w:color w:val="000000" w:themeColor="text1"/>
-                                <w:sz w:val="20"/>
-                                <w:szCs w:val="20"/>
-                              </w:rPr>
-                              <w:t>. {</w:t>
+                              <w:t>Yth. {</w:t>
                             </w:r>
                             <w:r>
                               <w:rPr>
@@ -795,23 +717,13 @@
           <w:szCs w:val="20"/>
         </w:rPr>
       </w:pPr>
-      <w:proofErr w:type="spellStart"/>
       <w:r>
         <w:rPr>
           <w:rFonts w:ascii="Times New Roman" w:hAnsi="Times New Roman" w:cs="Times New Roman"/>
           <w:sz w:val="20"/>
           <w:szCs w:val="20"/>
         </w:rPr>
-        <w:t>Nomer</w:t>
-      </w:r>
-      <w:proofErr w:type="spellEnd"/>
-      <w:r>
-        <w:rPr>
-          <w:rFonts w:ascii="Times New Roman" w:hAnsi="Times New Roman" w:cs="Times New Roman"/>
-          <w:sz w:val="20"/>
-          <w:szCs w:val="20"/>
-        </w:rPr>
-        <w:t xml:space="preserve"> </w:t>
+        <w:t xml:space="preserve">Nomer </w:t>
       </w:r>
       <w:r>
         <w:rPr>
@@ -1232,7 +1144,6 @@
                 <w:szCs w:val="20"/>
               </w:rPr>
             </w:pPr>
-            <w:proofErr w:type="spellStart"/>
             <w:r>
               <w:rPr>
                 <w:rFonts w:ascii="Times New Roman" w:hAnsi="Times New Roman" w:cs="Times New Roman"/>
@@ -1241,7 +1152,6 @@
               </w:rPr>
               <w:t>Kelas</w:t>
             </w:r>
-            <w:proofErr w:type="spellEnd"/>
           </w:p>
         </w:tc>
         <w:tc>
@@ -1290,18 +1200,8 @@
                 <w:sz w:val="20"/>
                 <w:szCs w:val="20"/>
               </w:rPr>
-              <w:t>{#</w:t>
+              <w:t>{#participants}{</w:t>
             </w:r>
-            <w:proofErr w:type="gramStart"/>
-            <w:r>
-              <w:rPr>
-                <w:rFonts w:ascii="Times New Roman" w:hAnsi="Times New Roman" w:cs="Times New Roman"/>
-                <w:sz w:val="20"/>
-                <w:szCs w:val="20"/>
-              </w:rPr>
-              <w:t>participants}{</w:t>
-            </w:r>
-            <w:proofErr w:type="gramEnd"/>
             <w:r>
               <w:rPr>
                 <w:rFonts w:ascii="Times New Roman" w:hAnsi="Times New Roman" w:cs="Times New Roman"/>
@@ -1340,25 +1240,7 @@
                 <w:sz w:val="20"/>
                 <w:szCs w:val="20"/>
               </w:rPr>
-              <w:t>{</w:t>
-            </w:r>
-            <w:proofErr w:type="spellStart"/>
-            <w:r>
-              <w:rPr>
-                <w:rFonts w:ascii="Times New Roman" w:hAnsi="Times New Roman" w:cs="Times New Roman"/>
-                <w:sz w:val="20"/>
-                <w:szCs w:val="20"/>
-              </w:rPr>
-              <w:t>student_national</w:t>
-            </w:r>
-            <w:proofErr w:type="spellEnd"/>
-            <w:r>
-              <w:rPr>
-                <w:rFonts w:ascii="Times New Roman" w:hAnsi="Times New Roman" w:cs="Times New Roman"/>
-                <w:sz w:val="20"/>
-                <w:szCs w:val="20"/>
-              </w:rPr>
-              <w:t>}</w:t>
+              <w:t>{student_national}</w:t>
             </w:r>
           </w:p>
         </w:tc>
@@ -1382,25 +1264,7 @@
                 <w:sz w:val="20"/>
                 <w:szCs w:val="20"/>
               </w:rPr>
-              <w:t>{</w:t>
-            </w:r>
-            <w:proofErr w:type="spellStart"/>
-            <w:r>
-              <w:rPr>
-                <w:rFonts w:ascii="Times New Roman" w:hAnsi="Times New Roman" w:cs="Times New Roman"/>
-                <w:sz w:val="20"/>
-                <w:szCs w:val="20"/>
-              </w:rPr>
-              <w:t>student_number</w:t>
-            </w:r>
-            <w:proofErr w:type="spellEnd"/>
-            <w:r>
-              <w:rPr>
-                <w:rFonts w:ascii="Times New Roman" w:hAnsi="Times New Roman" w:cs="Times New Roman"/>
-                <w:sz w:val="20"/>
-                <w:szCs w:val="20"/>
-              </w:rPr>
-              <w:t>}</w:t>
+              <w:t>{student_number}</w:t>
             </w:r>
           </w:p>
         </w:tc>
@@ -1423,25 +1287,7 @@
                 <w:sz w:val="20"/>
                 <w:szCs w:val="20"/>
               </w:rPr>
-              <w:t>{</w:t>
-            </w:r>
-            <w:proofErr w:type="spellStart"/>
-            <w:r>
-              <w:rPr>
-                <w:rFonts w:ascii="Times New Roman" w:hAnsi="Times New Roman" w:cs="Times New Roman"/>
-                <w:sz w:val="20"/>
-                <w:szCs w:val="20"/>
-              </w:rPr>
-              <w:t>fullname</w:t>
-            </w:r>
-            <w:proofErr w:type="spellEnd"/>
-            <w:r>
-              <w:rPr>
-                <w:rFonts w:ascii="Times New Roman" w:hAnsi="Times New Roman" w:cs="Times New Roman"/>
-                <w:sz w:val="20"/>
-                <w:szCs w:val="20"/>
-              </w:rPr>
-              <w:t>}</w:t>
+              <w:t>{fullname}</w:t>
             </w:r>
           </w:p>
         </w:tc>
@@ -1580,7 +1426,258 @@
         <mc:AlternateContent>
           <mc:Choice Requires="wps">
             <w:drawing>
-              <wp:anchor distT="0" distB="0" distL="114300" distR="114300" simplePos="0" relativeHeight="251663360" behindDoc="0" locked="0" layoutInCell="1" allowOverlap="1" wp14:anchorId="36CDA054" wp14:editId="6B663107">
+              <wp:anchor distT="0" distB="0" distL="114300" distR="114300" simplePos="0" relativeHeight="251664384" behindDoc="0" locked="0" layoutInCell="1" allowOverlap="1" wp14:anchorId="0E68FA51" wp14:editId="5F8E1F27">
+                <wp:simplePos x="0" y="0"/>
+                <wp:positionH relativeFrom="column">
+                  <wp:posOffset>-85725</wp:posOffset>
+                </wp:positionH>
+                <wp:positionV relativeFrom="paragraph">
+                  <wp:posOffset>206375</wp:posOffset>
+                </wp:positionV>
+                <wp:extent cx="2729230" cy="1295400"/>
+                <wp:effectExtent l="0" t="0" r="0" b="0"/>
+                <wp:wrapTopAndBottom/>
+                <wp:docPr id="1953464542" name="Rectangle 5"/>
+                <wp:cNvGraphicFramePr/>
+                <a:graphic xmlns:a="http://schemas.openxmlformats.org/drawingml/2006/main">
+                  <a:graphicData uri="http://schemas.microsoft.com/office/word/2010/wordprocessingShape">
+                    <wps:wsp>
+                      <wps:cNvSpPr/>
+                      <wps:spPr>
+                        <a:xfrm>
+                          <a:off x="0" y="0"/>
+                          <a:ext cx="2729230" cy="1295400"/>
+                        </a:xfrm>
+                        <a:prstGeom prst="rect">
+                          <a:avLst/>
+                        </a:prstGeom>
+                        <a:noFill/>
+                        <a:ln>
+                          <a:noFill/>
+                        </a:ln>
+                      </wps:spPr>
+                      <wps:style>
+                        <a:lnRef idx="2">
+                          <a:schemeClr val="accent1">
+                            <a:shade val="15000"/>
+                          </a:schemeClr>
+                        </a:lnRef>
+                        <a:fillRef idx="1">
+                          <a:schemeClr val="accent1"/>
+                        </a:fillRef>
+                        <a:effectRef idx="0">
+                          <a:schemeClr val="accent1"/>
+                        </a:effectRef>
+                        <a:fontRef idx="minor">
+                          <a:schemeClr val="lt1"/>
+                        </a:fontRef>
+                      </wps:style>
+                      <wps:txbx>
+                        <w:txbxContent>
+                          <w:p>
+                            <w:pPr>
+                              <w:spacing w:after="0"/>
+                              <w:rPr>
+                                <w:rFonts w:ascii="Times New Roman" w:hAnsi="Times New Roman" w:cs="Times New Roman"/>
+                                <w:color w:val="000000" w:themeColor="text1"/>
+                                <w:lang w:val="fi-FI"/>
+                              </w:rPr>
+                            </w:pPr>
+                            <w:r>
+                              <w:rPr>
+                                <w:rFonts w:ascii="Times New Roman" w:hAnsi="Times New Roman" w:cs="Times New Roman"/>
+                                <w:color w:val="000000" w:themeColor="text1"/>
+                                <w:lang w:val="fi-FI"/>
+                              </w:rPr>
+                              <w:t>Kepala Jurusan</w:t>
+                            </w:r>
+                          </w:p>
+                          <w:p>
+                            <w:pPr>
+                              <w:spacing w:after="0"/>
+                              <w:rPr>
+                                <w:rFonts w:ascii="Times New Roman" w:hAnsi="Times New Roman" w:cs="Times New Roman"/>
+                                <w:color w:val="000000" w:themeColor="text1"/>
+                              </w:rPr>
+                            </w:pPr>
+                            <w:r>
+                              <w:rPr>
+                                <w:rFonts w:ascii="Times New Roman" w:hAnsi="Times New Roman" w:cs="Times New Roman"/>
+                                <w:color w:val="000000" w:themeColor="text1"/>
+                                <w:lang w:val="fi-FI"/>
+                              </w:rPr>
+                              <w:t>{</w:t>
+                            </w:r>
+                            <w:r>
+                              <w:rPr>
+                                <w:rFonts w:ascii="Times New Roman" w:hAnsi="Times New Roman" w:cs="Times New Roman"/>
+                                <w:color w:val="000000" w:themeColor="text1"/>
+                                <w:lang w:val="fi-FI"/>
+                              </w:rPr>
+                              <w:t>%</w:t>
+                            </w:r>
+                            <w:r>
+                              <w:rPr>
+                                <w:rFonts w:ascii="Times New Roman" w:hAnsi="Times New Roman" w:cs="Times New Roman"/>
+                                <w:color w:val="000000" w:themeColor="text1"/>
+                              </w:rPr>
+                              <w:t>mail</w:t>
+                            </w:r>
+                            <w:r>
+                              <w:rPr>
+                                <w:rFonts w:ascii="Times New Roman" w:hAnsi="Times New Roman" w:cs="Times New Roman"/>
+                                <w:color w:val="000000" w:themeColor="text1"/>
+                                <w:lang w:val="fi-FI"/>
+                              </w:rPr>
+                              <w:t>signed</w:t>
+                            </w:r>
+                            <w:r>
+                              <w:rPr>
+                                <w:rFonts w:ascii="Times New Roman" w:hAnsi="Times New Roman" w:cs="Times New Roman"/>
+                                <w:color w:val="000000" w:themeColor="text1"/>
+                                <w:lang w:val="fi-FI"/>
+                              </w:rPr>
+                              <w:t>}</w:t>
+                            </w:r>
+                          </w:p>
+                          <w:p>
+                            <w:pPr>
+                              <w:spacing w:after="0"/>
+                              <w:rPr>
+                                <w:rFonts w:ascii="Times New Roman" w:hAnsi="Times New Roman" w:cs="Times New Roman"/>
+                                <w:color w:val="000000" w:themeColor="text1"/>
+                              </w:rPr>
+                            </w:pPr>
+                            <w:r>
+                              <w:rPr>
+                                <w:rFonts w:ascii="Times New Roman" w:hAnsi="Times New Roman" w:cs="Times New Roman"/>
+                                <w:color w:val="000000" w:themeColor="text1"/>
+                              </w:rPr>
+                              <w:t>Drs. Bambang Sulistyo, M.Pd.</w:t>
+                            </w:r>
+                          </w:p>
+                        </w:txbxContent>
+                      </wps:txbx>
+                      <wps:bodyPr rot="0" spcFirstLastPara="0" vertOverflow="overflow" horzOverflow="overflow" vert="horz" wrap="square" lIns="91440" tIns="45720" rIns="91440" bIns="45720" numCol="1" spcCol="0" rtlCol="0" fromWordArt="0" anchor="t" anchorCtr="0" forceAA="0" compatLnSpc="1">
+                        <a:prstTxWarp prst="textNoShape">
+                          <a:avLst/>
+                        </a:prstTxWarp>
+                        <a:noAutofit/>
+                      </wps:bodyPr>
+                    </wps:wsp>
+                  </a:graphicData>
+                </a:graphic>
+                <wp14:sizeRelV relativeFrom="margin">
+                  <wp14:pctHeight>0</wp14:pctHeight>
+                </wp14:sizeRelV>
+              </wp:anchor>
+            </w:drawing>
+          </mc:Choice>
+          <mc:Fallback>
+            <w:pict>
+              <v:rect w14:anchorId="0E68FA51" id="Rectangle 5" o:spid="_x0000_s1029" style="position:absolute;margin-left:-6.75pt;margin-top:16.25pt;width:214.9pt;height:102pt;z-index:251664384;visibility:visible;mso-wrap-style:square;mso-height-percent:0;mso-wrap-distance-left:9pt;mso-wrap-distance-top:0;mso-wrap-distance-right:9pt;mso-wrap-distance-bottom:0;mso-position-horizontal:absolute;mso-position-horizontal-relative:text;mso-position-vertical:absolute;mso-position-vertical-relative:text;mso-height-percent:0;mso-height-relative:margin;v-text-anchor:top" o:gfxdata="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" filled="f" stroked="f" strokeweight="1.5pt">
+                <v:textbox>
+                  <w:txbxContent>
+                    <w:p>
+                      <w:pPr>
+                        <w:spacing w:after="0"/>
+                        <w:rPr>
+                          <w:rFonts w:ascii="Times New Roman" w:hAnsi="Times New Roman" w:cs="Times New Roman"/>
+                          <w:color w:val="000000" w:themeColor="text1"/>
+                          <w:lang w:val="fi-FI"/>
+                        </w:rPr>
+                      </w:pPr>
+                      <w:r>
+                        <w:rPr>
+                          <w:rFonts w:ascii="Times New Roman" w:hAnsi="Times New Roman" w:cs="Times New Roman"/>
+                          <w:color w:val="000000" w:themeColor="text1"/>
+                          <w:lang w:val="fi-FI"/>
+                        </w:rPr>
+                        <w:t>Kepala Jurusan</w:t>
+                      </w:r>
+                    </w:p>
+                    <w:p>
+                      <w:pPr>
+                        <w:spacing w:after="0"/>
+                        <w:rPr>
+                          <w:rFonts w:ascii="Times New Roman" w:hAnsi="Times New Roman" w:cs="Times New Roman"/>
+                          <w:color w:val="000000" w:themeColor="text1"/>
+                        </w:rPr>
+                      </w:pPr>
+                      <w:r>
+                        <w:rPr>
+                          <w:rFonts w:ascii="Times New Roman" w:hAnsi="Times New Roman" w:cs="Times New Roman"/>
+                          <w:color w:val="000000" w:themeColor="text1"/>
+                          <w:lang w:val="fi-FI"/>
+                        </w:rPr>
+                        <w:t>{</w:t>
+                      </w:r>
+                      <w:r>
+                        <w:rPr>
+                          <w:rFonts w:ascii="Times New Roman" w:hAnsi="Times New Roman" w:cs="Times New Roman"/>
+                          <w:color w:val="000000" w:themeColor="text1"/>
+                          <w:lang w:val="fi-FI"/>
+                        </w:rPr>
+                        <w:t>%</w:t>
+                      </w:r>
+                      <w:r>
+                        <w:rPr>
+                          <w:rFonts w:ascii="Times New Roman" w:hAnsi="Times New Roman" w:cs="Times New Roman"/>
+                          <w:color w:val="000000" w:themeColor="text1"/>
+                        </w:rPr>
+                        <w:t>mail</w:t>
+                      </w:r>
+                      <w:r>
+                        <w:rPr>
+                          <w:rFonts w:ascii="Times New Roman" w:hAnsi="Times New Roman" w:cs="Times New Roman"/>
+                          <w:color w:val="000000" w:themeColor="text1"/>
+                          <w:lang w:val="fi-FI"/>
+                        </w:rPr>
+                        <w:t>signed</w:t>
+                      </w:r>
+                      <w:r>
+                        <w:rPr>
+                          <w:rFonts w:ascii="Times New Roman" w:hAnsi="Times New Roman" w:cs="Times New Roman"/>
+                          <w:color w:val="000000" w:themeColor="text1"/>
+                          <w:lang w:val="fi-FI"/>
+                        </w:rPr>
+                        <w:t>}</w:t>
+                      </w:r>
+                    </w:p>
+                    <w:p>
+                      <w:pPr>
+                        <w:spacing w:after="0"/>
+                        <w:rPr>
+                          <w:rFonts w:ascii="Times New Roman" w:hAnsi="Times New Roman" w:cs="Times New Roman"/>
+                          <w:color w:val="000000" w:themeColor="text1"/>
+                        </w:rPr>
+                      </w:pPr>
+                      <w:r>
+                        <w:rPr>
+                          <w:rFonts w:ascii="Times New Roman" w:hAnsi="Times New Roman" w:cs="Times New Roman"/>
+                          <w:color w:val="000000" w:themeColor="text1"/>
+                        </w:rPr>
+                        <w:t>Drs. Bambang Sulistyo, M.Pd.</w:t>
+                      </w:r>
+                    </w:p>
+                  </w:txbxContent>
+                </v:textbox>
+                <w10:wrap type="topAndBottom"/>
+              </v:rect>
+            </w:pict>
+          </mc:Fallback>
+        </mc:AlternateContent>
+      </w:r>
+      <w:r>
+        <w:rPr>
+          <w:rFonts w:ascii="Times New Roman" w:hAnsi="Times New Roman" w:cs="Times New Roman"/>
+          <w:noProof/>
+          <w:lang w:val="fi-FI"/>
+        </w:rPr>
+        <mc:AlternateContent>
+          <mc:Choice Requires="wps">
+            <w:drawing>
+              <wp:anchor distT="0" distB="0" distL="114300" distR="114300" simplePos="0" relativeHeight="251663360" behindDoc="0" locked="0" layoutInCell="1" allowOverlap="1" wp14:anchorId="36CDA054" wp14:editId="0567A94C">
                 <wp:simplePos x="0" y="0"/>
                 <wp:positionH relativeFrom="margin">
                   <wp:posOffset>3130905</wp:posOffset>
@@ -1742,7 +1839,7 @@
           </mc:Choice>
           <mc:Fallback>
             <w:pict>
-              <v:rect w14:anchorId="36CDA054" id="Rectangle 5" o:spid="_x0000_s1029" style="position:absolute;margin-left:246.55pt;margin-top:16.35pt;width:213.75pt;height:122.7pt;z-index:251663360;visibility:visible;mso-wrap-style:square;mso-width-percent:0;mso-height-percent:0;mso-wrap-distance-left:9pt;mso-wrap-distance-top:0;mso-wrap-distance-right:9pt;mso-wrap-distance-bottom:0;mso-position-horizontal:absolute;mso-position-horizontal-relative:margin;mso-position-vertical:absolute;mso-position-vertical-relative:text;mso-width-percent:0;mso-height-percent:0;mso-width-relative:margin;mso-height-relative:margin;v-text-anchor:top" o:gfxdata="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" filled="f" stroked="f" strokeweight="1.5pt">
+              <v:rect w14:anchorId="36CDA054" id="_x0000_s1030" style="position:absolute;margin-left:246.55pt;margin-top:16.35pt;width:213.75pt;height:122.7pt;z-index:251663360;visibility:visible;mso-wrap-style:square;mso-width-percent:0;mso-height-percent:0;mso-wrap-distance-left:9pt;mso-wrap-distance-top:0;mso-wrap-distance-right:9pt;mso-wrap-distance-bottom:0;mso-position-horizontal:absolute;mso-position-horizontal-relative:margin;mso-position-vertical:absolute;mso-position-vertical-relative:text;mso-width-percent:0;mso-height-percent:0;mso-width-relative:margin;mso-height-relative:margin;v-text-anchor:top" o:gfxdata="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" filled="f" stroked="f" strokeweight="1.5pt">
                 <v:textbox>
                   <w:txbxContent>
                     <w:p>
@@ -1840,270 +1937,6 @@
                   </w:txbxContent>
                 </v:textbox>
                 <w10:wrap anchorx="margin"/>
-              </v:rect>
-            </w:pict>
-          </mc:Fallback>
-        </mc:AlternateContent>
-      </w:r>
-      <w:r>
-        <w:rPr>
-          <w:rFonts w:ascii="Times New Roman" w:hAnsi="Times New Roman" w:cs="Times New Roman"/>
-          <w:noProof/>
-          <w:lang w:val="fi-FI"/>
-        </w:rPr>
-        <mc:AlternateContent>
-          <mc:Choice Requires="wps">
-            <w:drawing>
-              <wp:anchor distT="0" distB="0" distL="114300" distR="114300" simplePos="0" relativeHeight="251664384" behindDoc="0" locked="0" layoutInCell="1" allowOverlap="1" wp14:anchorId="0E68FA51" wp14:editId="107398F8">
-                <wp:simplePos x="0" y="0"/>
-                <wp:positionH relativeFrom="column">
-                  <wp:posOffset>-82550</wp:posOffset>
-                </wp:positionH>
-                <wp:positionV relativeFrom="paragraph">
-                  <wp:posOffset>201930</wp:posOffset>
-                </wp:positionV>
-                <wp:extent cx="2729230" cy="1169035"/>
-                <wp:effectExtent l="0" t="0" r="0" b="0"/>
-                <wp:wrapTopAndBottom/>
-                <wp:docPr id="1953464542" name="Rectangle 5"/>
-                <wp:cNvGraphicFramePr/>
-                <a:graphic xmlns:a="http://schemas.openxmlformats.org/drawingml/2006/main">
-                  <a:graphicData uri="http://schemas.microsoft.com/office/word/2010/wordprocessingShape">
-                    <wps:wsp>
-                      <wps:cNvSpPr/>
-                      <wps:spPr>
-                        <a:xfrm>
-                          <a:off x="0" y="0"/>
-                          <a:ext cx="2729230" cy="1169035"/>
-                        </a:xfrm>
-                        <a:prstGeom prst="rect">
-                          <a:avLst/>
-                        </a:prstGeom>
-                        <a:noFill/>
-                        <a:ln>
-                          <a:noFill/>
-                        </a:ln>
-                      </wps:spPr>
-                      <wps:style>
-                        <a:lnRef idx="2">
-                          <a:schemeClr val="accent1">
-                            <a:shade val="15000"/>
-                          </a:schemeClr>
-                        </a:lnRef>
-                        <a:fillRef idx="1">
-                          <a:schemeClr val="accent1"/>
-                        </a:fillRef>
-                        <a:effectRef idx="0">
-                          <a:schemeClr val="accent1"/>
-                        </a:effectRef>
-                        <a:fontRef idx="minor">
-                          <a:schemeClr val="lt1"/>
-                        </a:fontRef>
-                      </wps:style>
-                      <wps:txbx>
-                        <w:txbxContent>
-                          <w:p>
-                            <w:pPr>
-                              <w:spacing w:after="0"/>
-                              <w:rPr>
-                                <w:rFonts w:ascii="Times New Roman" w:hAnsi="Times New Roman" w:cs="Times New Roman"/>
-                                <w:color w:val="000000" w:themeColor="text1"/>
-                                <w:lang w:val="fi-FI"/>
-                              </w:rPr>
-                            </w:pPr>
-                            <w:r>
-                              <w:rPr>
-                                <w:rFonts w:ascii="Times New Roman" w:hAnsi="Times New Roman" w:cs="Times New Roman"/>
-                                <w:color w:val="000000" w:themeColor="text1"/>
-                                <w:lang w:val="fi-FI"/>
-                              </w:rPr>
-                              <w:t>Kepala Jurusan</w:t>
-                            </w:r>
-                          </w:p>
-                          <w:p>
-                            <w:pPr>
-                              <w:spacing w:after="0"/>
-                              <w:rPr>
-                                <w:rFonts w:ascii="Times New Roman" w:hAnsi="Times New Roman" w:cs="Times New Roman"/>
-                                <w:color w:val="000000" w:themeColor="text1"/>
-                              </w:rPr>
-                            </w:pPr>
-                            <w:r>
-                              <w:rPr>
-                                <w:rFonts w:ascii="Times New Roman" w:hAnsi="Times New Roman" w:cs="Times New Roman"/>
-                                <w:color w:val="000000" w:themeColor="text1"/>
-                                <w:lang w:val="fi-FI"/>
-                              </w:rPr>
-                              <w:t>{</w:t>
-                            </w:r>
-                            <w:r>
-                              <w:rPr>
-                                <w:rFonts w:ascii="Times New Roman" w:hAnsi="Times New Roman" w:cs="Times New Roman"/>
-                                <w:color w:val="000000" w:themeColor="text1"/>
-                              </w:rPr>
-                              <w:t>mail</w:t>
-                            </w:r>
-                            <w:r>
-                              <w:rPr>
-                                <w:rFonts w:ascii="Times New Roman" w:hAnsi="Times New Roman" w:cs="Times New Roman"/>
-                                <w:color w:val="000000" w:themeColor="text1"/>
-                                <w:lang w:val="fi-FI"/>
-                              </w:rPr>
-                              <w:t>signed</w:t>
-                            </w:r>
-                            <w:r>
-                              <w:rPr>
-                                <w:rFonts w:ascii="Times New Roman" w:hAnsi="Times New Roman" w:cs="Times New Roman"/>
-                                <w:color w:val="000000" w:themeColor="text1"/>
-                                <w:lang w:val="fi-FI"/>
-                              </w:rPr>
-                              <w:t>}</w:t>
-                            </w:r>
-                          </w:p>
-                          <w:p>
-                            <w:pPr>
-                              <w:spacing w:after="0"/>
-                              <w:rPr>
-                                <w:rFonts w:ascii="Times New Roman" w:hAnsi="Times New Roman" w:cs="Times New Roman"/>
-                                <w:color w:val="000000" w:themeColor="text1"/>
-                              </w:rPr>
-                            </w:pPr>
-                            <w:r>
-                              <w:rPr>
-                                <w:rFonts w:ascii="Times New Roman" w:hAnsi="Times New Roman" w:cs="Times New Roman"/>
-                                <w:color w:val="000000" w:themeColor="text1"/>
-                              </w:rPr>
-                              <w:t xml:space="preserve">Drs. Bambang Sulistyo, </w:t>
-                            </w:r>
-                            <w:proofErr w:type="spellStart"/>
-                            <w:r>
-                              <w:rPr>
-                                <w:rFonts w:ascii="Times New Roman" w:hAnsi="Times New Roman" w:cs="Times New Roman"/>
-                                <w:color w:val="000000" w:themeColor="text1"/>
-                              </w:rPr>
-                              <w:t>M.Pd</w:t>
-                            </w:r>
-                            <w:proofErr w:type="spellEnd"/>
-                            <w:r>
-                              <w:rPr>
-                                <w:rFonts w:ascii="Times New Roman" w:hAnsi="Times New Roman" w:cs="Times New Roman"/>
-                                <w:color w:val="000000" w:themeColor="text1"/>
-                              </w:rPr>
-                              <w:t>.</w:t>
-                            </w:r>
-                          </w:p>
-                        </w:txbxContent>
-                      </wps:txbx>
-                      <wps:bodyPr rot="0" spcFirstLastPara="0" vertOverflow="overflow" horzOverflow="overflow" vert="horz" wrap="square" lIns="91440" tIns="45720" rIns="91440" bIns="45720" numCol="1" spcCol="0" rtlCol="0" fromWordArt="0" anchor="t" anchorCtr="0" forceAA="0" compatLnSpc="1">
-                        <a:prstTxWarp prst="textNoShape">
-                          <a:avLst/>
-                        </a:prstTxWarp>
-                        <a:noAutofit/>
-                      </wps:bodyPr>
-                    </wps:wsp>
-                  </a:graphicData>
-                </a:graphic>
-              </wp:anchor>
-            </w:drawing>
-          </mc:Choice>
-          <mc:Fallback>
-            <w:pict>
-              <v:rect w14:anchorId="0E68FA51" id="_x0000_s1030" style="position:absolute;margin-left:-6.5pt;margin-top:15.9pt;width:214.9pt;height:92.05pt;z-index:251664384;visibility:visible;mso-wrap-style:square;mso-wrap-distance-left:9pt;mso-wrap-distance-top:0;mso-wrap-distance-right:9pt;mso-wrap-distance-bottom:0;mso-position-horizontal:absolute;mso-position-horizontal-relative:text;mso-position-vertical:absolute;mso-position-vertical-relative:text;v-text-anchor:top" o:gfxdata="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" filled="f" stroked="f" strokeweight="1.5pt">
-                <v:textbox>
-                  <w:txbxContent>
-                    <w:p>
-                      <w:pPr>
-                        <w:spacing w:after="0"/>
-                        <w:rPr>
-                          <w:rFonts w:ascii="Times New Roman" w:hAnsi="Times New Roman" w:cs="Times New Roman"/>
-                          <w:color w:val="000000" w:themeColor="text1"/>
-                          <w:lang w:val="fi-FI"/>
-                        </w:rPr>
-                      </w:pPr>
-                      <w:r>
-                        <w:rPr>
-                          <w:rFonts w:ascii="Times New Roman" w:hAnsi="Times New Roman" w:cs="Times New Roman"/>
-                          <w:color w:val="000000" w:themeColor="text1"/>
-                          <w:lang w:val="fi-FI"/>
-                        </w:rPr>
-                        <w:t>Kepala Jurusan</w:t>
-                      </w:r>
-                    </w:p>
-                    <w:p>
-                      <w:pPr>
-                        <w:spacing w:after="0"/>
-                        <w:rPr>
-                          <w:rFonts w:ascii="Times New Roman" w:hAnsi="Times New Roman" w:cs="Times New Roman"/>
-                          <w:color w:val="000000" w:themeColor="text1"/>
-                        </w:rPr>
-                      </w:pPr>
-                      <w:r>
-                        <w:rPr>
-                          <w:rFonts w:ascii="Times New Roman" w:hAnsi="Times New Roman" w:cs="Times New Roman"/>
-                          <w:color w:val="000000" w:themeColor="text1"/>
-                          <w:lang w:val="fi-FI"/>
-                        </w:rPr>
-                        <w:t>{</w:t>
-                      </w:r>
-                      <w:r>
-                        <w:rPr>
-                          <w:rFonts w:ascii="Times New Roman" w:hAnsi="Times New Roman" w:cs="Times New Roman"/>
-                          <w:color w:val="000000" w:themeColor="text1"/>
-                        </w:rPr>
-                        <w:t>mail</w:t>
-                      </w:r>
-                      <w:r>
-                        <w:rPr>
-                          <w:rFonts w:ascii="Times New Roman" w:hAnsi="Times New Roman" w:cs="Times New Roman"/>
-                          <w:color w:val="000000" w:themeColor="text1"/>
-                          <w:lang w:val="fi-FI"/>
-                        </w:rPr>
-                        <w:t>signed</w:t>
-                      </w:r>
-                      <w:r>
-                        <w:rPr>
-                          <w:rFonts w:ascii="Times New Roman" w:hAnsi="Times New Roman" w:cs="Times New Roman"/>
-                          <w:color w:val="000000" w:themeColor="text1"/>
-                          <w:lang w:val="fi-FI"/>
-                        </w:rPr>
-                        <w:t>}</w:t>
-                      </w:r>
-                    </w:p>
-                    <w:p>
-                      <w:pPr>
-                        <w:spacing w:after="0"/>
-                        <w:rPr>
-                          <w:rFonts w:ascii="Times New Roman" w:hAnsi="Times New Roman" w:cs="Times New Roman"/>
-                          <w:color w:val="000000" w:themeColor="text1"/>
-                        </w:rPr>
-                      </w:pPr>
-                      <w:r>
-                        <w:rPr>
-                          <w:rFonts w:ascii="Times New Roman" w:hAnsi="Times New Roman" w:cs="Times New Roman"/>
-                          <w:color w:val="000000" w:themeColor="text1"/>
-                        </w:rPr>
-                        <w:t xml:space="preserve">Drs. Bambang Sulistyo, </w:t>
-                      </w:r>
-                      <w:proofErr w:type="spellStart"/>
-                      <w:r>
-                        <w:rPr>
-                          <w:rFonts w:ascii="Times New Roman" w:hAnsi="Times New Roman" w:cs="Times New Roman"/>
-                          <w:color w:val="000000" w:themeColor="text1"/>
-                        </w:rPr>
-                        <w:t>M.Pd</w:t>
-                      </w:r>
-                      <w:proofErr w:type="spellEnd"/>
-                      <w:r>
-                        <w:rPr>
-                          <w:rFonts w:ascii="Times New Roman" w:hAnsi="Times New Roman" w:cs="Times New Roman"/>
-                          <w:color w:val="000000" w:themeColor="text1"/>
-                        </w:rPr>
-                        <w:t>.</w:t>
-                      </w:r>
-                    </w:p>
-                  </w:txbxContent>
-                </v:textbox>
-                <w10:wrap type="topAndBottom"/>
               </v:rect>
             </w:pict>
           </mc:Fallback>

</xml_diff>